<commit_message>
FP growth reglas fin
</commit_message>
<xml_diff>
--- a/proyecto1_prop.docx
+++ b/proyecto1_prop.docx
@@ -5234,15 +5234,6 @@
     <w:p>
       <w:pPr>
         <w:jc w:val="both"/>
-        <w:rPr>
-          <w:b/>
-          <w:bCs/>
-        </w:rPr>
-      </w:pPr>
-    </w:p>
-    <w:p>
-      <w:pPr>
-        <w:jc w:val="both"/>
       </w:pPr>
     </w:p>
     <w:p>
@@ -5286,6 +5277,1340 @@
           <w:t>http://www.empresariosporlaeducacion.org/sites/default/files/Contenido/Recursos/Documentos/Documentos%20Guatemala/como_estamos_en_educacion-_julio_2015.pdf</w:t>
         </w:r>
       </w:hyperlink>
+    </w:p>
+    <w:p>
+      <w:pPr>
+        <w:jc w:val="both"/>
+      </w:pPr>
+    </w:p>
+    <w:p>
+      <w:pPr>
+        <w:jc w:val="both"/>
+      </w:pPr>
+    </w:p>
+    <w:p>
+      <w:pPr>
+        <w:pStyle w:val="ListParagraph"/>
+        <w:numPr>
+          <w:ilvl w:val="1"/>
+          <w:numId w:val="1"/>
+        </w:numPr>
+        <w:jc w:val="both"/>
+      </w:pPr>
+      <w:r>
+        <w:t>Patron 3</w:t>
+      </w:r>
+    </w:p>
+    <w:p>
+      <w:pPr>
+        <w:jc w:val="both"/>
+      </w:pPr>
+    </w:p>
+    <w:tbl>
+      <w:tblPr>
+        <w:tblW w:w="10554" w:type="dxa"/>
+        <w:tblLook w:val="04A0" w:firstRow="1" w:lastRow="0" w:firstColumn="1" w:lastColumn="0" w:noHBand="0" w:noVBand="1"/>
+      </w:tblPr>
+      <w:tblGrid>
+        <w:gridCol w:w="8578"/>
+        <w:gridCol w:w="1260"/>
+        <w:gridCol w:w="1260"/>
+      </w:tblGrid>
+      <w:tr>
+        <w:trPr>
+          <w:trHeight w:val="341"/>
+        </w:trPr>
+        <w:tc>
+          <w:tcPr>
+            <w:tcW w:w="8158" w:type="dxa"/>
+            <w:tcBorders>
+              <w:top w:val="nil"/>
+              <w:left w:val="nil"/>
+              <w:bottom w:val="nil"/>
+              <w:right w:val="nil"/>
+            </w:tcBorders>
+            <w:shd w:val="clear" w:color="auto" w:fill="auto"/>
+            <w:noWrap/>
+            <w:vAlign w:val="bottom"/>
+            <w:hideMark/>
+          </w:tcPr>
+          <w:p>
+            <w:pPr>
+              <w:rPr>
+                <w:rFonts w:ascii="Lucida Grande" w:hAnsi="Lucida Grande" w:cs="Lucida Grande"/>
+                <w:color w:val="000000"/>
+                <w:sz w:val="22"/>
+                <w:szCs w:val="22"/>
+              </w:rPr>
+            </w:pPr>
+            <w:r>
+              <w:rPr>
+                <w:rFonts w:ascii="Lucida Grande" w:hAnsi="Lucida Grande" w:cs="Lucida Grande"/>
+                <w:color w:val="000000"/>
+                <w:sz w:val="22"/>
+                <w:szCs w:val="22"/>
+              </w:rPr>
+              <w:t>{Departamento_F=16,Sector=1,Grado=[2,4)} =&gt; {Repitente=No}</w:t>
+            </w:r>
+          </w:p>
+        </w:tc>
+        <w:tc>
+          <w:tcPr>
+            <w:tcW w:w="1198" w:type="dxa"/>
+            <w:tcBorders>
+              <w:top w:val="nil"/>
+              <w:left w:val="nil"/>
+              <w:bottom w:val="nil"/>
+              <w:right w:val="nil"/>
+            </w:tcBorders>
+            <w:shd w:val="clear" w:color="auto" w:fill="auto"/>
+            <w:noWrap/>
+            <w:vAlign w:val="bottom"/>
+            <w:hideMark/>
+          </w:tcPr>
+          <w:p>
+            <w:pPr>
+              <w:jc w:val="right"/>
+              <w:rPr>
+                <w:rFonts w:ascii="Lucida Grande" w:hAnsi="Lucida Grande" w:cs="Lucida Grande"/>
+                <w:color w:val="000000"/>
+                <w:sz w:val="22"/>
+                <w:szCs w:val="22"/>
+              </w:rPr>
+            </w:pPr>
+            <w:r>
+              <w:rPr>
+                <w:rFonts w:ascii="Lucida Grande" w:hAnsi="Lucida Grande" w:cs="Lucida Grande"/>
+                <w:color w:val="000000"/>
+                <w:sz w:val="22"/>
+                <w:szCs w:val="22"/>
+              </w:rPr>
+              <w:t>0.235724</w:t>
+            </w:r>
+          </w:p>
+        </w:tc>
+        <w:tc>
+          <w:tcPr>
+            <w:tcW w:w="1198" w:type="dxa"/>
+            <w:tcBorders>
+              <w:top w:val="nil"/>
+              <w:left w:val="nil"/>
+              <w:bottom w:val="nil"/>
+              <w:right w:val="nil"/>
+            </w:tcBorders>
+            <w:shd w:val="clear" w:color="auto" w:fill="auto"/>
+            <w:noWrap/>
+            <w:vAlign w:val="bottom"/>
+            <w:hideMark/>
+          </w:tcPr>
+          <w:p>
+            <w:pPr>
+              <w:jc w:val="right"/>
+              <w:rPr>
+                <w:rFonts w:ascii="Lucida Grande" w:hAnsi="Lucida Grande" w:cs="Lucida Grande"/>
+                <w:color w:val="000000"/>
+                <w:sz w:val="22"/>
+                <w:szCs w:val="22"/>
+              </w:rPr>
+            </w:pPr>
+            <w:r>
+              <w:rPr>
+                <w:rFonts w:ascii="Lucida Grande" w:hAnsi="Lucida Grande" w:cs="Lucida Grande"/>
+                <w:color w:val="000000"/>
+                <w:sz w:val="22"/>
+                <w:szCs w:val="22"/>
+              </w:rPr>
+              <w:t>0.821078</w:t>
+            </w:r>
+          </w:p>
+        </w:tc>
+      </w:tr>
+      <w:tr>
+        <w:trPr>
+          <w:trHeight w:val="341"/>
+        </w:trPr>
+        <w:tc>
+          <w:tcPr>
+            <w:tcW w:w="8158" w:type="dxa"/>
+            <w:tcBorders>
+              <w:top w:val="nil"/>
+              <w:left w:val="nil"/>
+              <w:bottom w:val="nil"/>
+              <w:right w:val="nil"/>
+            </w:tcBorders>
+            <w:shd w:val="clear" w:color="auto" w:fill="auto"/>
+            <w:noWrap/>
+            <w:vAlign w:val="bottom"/>
+            <w:hideMark/>
+          </w:tcPr>
+          <w:p>
+            <w:pPr>
+              <w:rPr>
+                <w:rFonts w:ascii="Lucida Grande" w:hAnsi="Lucida Grande" w:cs="Lucida Grande"/>
+                <w:color w:val="000000"/>
+                <w:sz w:val="22"/>
+                <w:szCs w:val="22"/>
+              </w:rPr>
+            </w:pPr>
+            <w:r>
+              <w:rPr>
+                <w:rFonts w:ascii="Lucida Grande" w:hAnsi="Lucida Grande" w:cs="Lucida Grande"/>
+                <w:color w:val="000000"/>
+                <w:sz w:val="22"/>
+                <w:szCs w:val="22"/>
+              </w:rPr>
+              <w:t>{Grado=[2,4),Pueblo_Per=2,Repitente=No} =&gt; {Graduando=No es graduando}</w:t>
+            </w:r>
+          </w:p>
+        </w:tc>
+        <w:tc>
+          <w:tcPr>
+            <w:tcW w:w="1198" w:type="dxa"/>
+            <w:tcBorders>
+              <w:top w:val="nil"/>
+              <w:left w:val="nil"/>
+              <w:bottom w:val="nil"/>
+              <w:right w:val="nil"/>
+            </w:tcBorders>
+            <w:shd w:val="clear" w:color="auto" w:fill="auto"/>
+            <w:noWrap/>
+            <w:vAlign w:val="bottom"/>
+            <w:hideMark/>
+          </w:tcPr>
+          <w:p>
+            <w:pPr>
+              <w:jc w:val="right"/>
+              <w:rPr>
+                <w:rFonts w:ascii="Lucida Grande" w:hAnsi="Lucida Grande" w:cs="Lucida Grande"/>
+                <w:color w:val="000000"/>
+                <w:sz w:val="22"/>
+                <w:szCs w:val="22"/>
+              </w:rPr>
+            </w:pPr>
+            <w:r>
+              <w:rPr>
+                <w:rFonts w:ascii="Lucida Grande" w:hAnsi="Lucida Grande" w:cs="Lucida Grande"/>
+                <w:color w:val="000000"/>
+                <w:sz w:val="22"/>
+                <w:szCs w:val="22"/>
+              </w:rPr>
+              <w:t>0.236168</w:t>
+            </w:r>
+          </w:p>
+        </w:tc>
+        <w:tc>
+          <w:tcPr>
+            <w:tcW w:w="1198" w:type="dxa"/>
+            <w:tcBorders>
+              <w:top w:val="nil"/>
+              <w:left w:val="nil"/>
+              <w:bottom w:val="nil"/>
+              <w:right w:val="nil"/>
+            </w:tcBorders>
+            <w:shd w:val="clear" w:color="auto" w:fill="auto"/>
+            <w:noWrap/>
+            <w:vAlign w:val="bottom"/>
+            <w:hideMark/>
+          </w:tcPr>
+          <w:p>
+            <w:pPr>
+              <w:jc w:val="right"/>
+              <w:rPr>
+                <w:rFonts w:ascii="Lucida Grande" w:hAnsi="Lucida Grande" w:cs="Lucida Grande"/>
+                <w:color w:val="000000"/>
+                <w:sz w:val="22"/>
+                <w:szCs w:val="22"/>
+              </w:rPr>
+            </w:pPr>
+            <w:r>
+              <w:rPr>
+                <w:rFonts w:ascii="Lucida Grande" w:hAnsi="Lucida Grande" w:cs="Lucida Grande"/>
+                <w:color w:val="000000"/>
+                <w:sz w:val="22"/>
+                <w:szCs w:val="22"/>
+              </w:rPr>
+              <w:t>0.980471</w:t>
+            </w:r>
+          </w:p>
+        </w:tc>
+      </w:tr>
+      <w:tr>
+        <w:trPr>
+          <w:trHeight w:val="341"/>
+        </w:trPr>
+        <w:tc>
+          <w:tcPr>
+            <w:tcW w:w="8158" w:type="dxa"/>
+            <w:tcBorders>
+              <w:top w:val="nil"/>
+              <w:left w:val="nil"/>
+              <w:bottom w:val="nil"/>
+              <w:right w:val="nil"/>
+            </w:tcBorders>
+            <w:shd w:val="clear" w:color="auto" w:fill="auto"/>
+            <w:noWrap/>
+            <w:vAlign w:val="bottom"/>
+            <w:hideMark/>
+          </w:tcPr>
+          <w:p>
+            <w:pPr>
+              <w:rPr>
+                <w:rFonts w:ascii="Lucida Grande" w:hAnsi="Lucida Grande" w:cs="Lucida Grande"/>
+                <w:color w:val="000000"/>
+                <w:sz w:val="22"/>
+                <w:szCs w:val="22"/>
+              </w:rPr>
+            </w:pPr>
+            <w:r>
+              <w:rPr>
+                <w:rFonts w:ascii="Lucida Grande" w:hAnsi="Lucida Grande" w:cs="Lucida Grande"/>
+                <w:color w:val="000000"/>
+                <w:sz w:val="22"/>
+                <w:szCs w:val="22"/>
+              </w:rPr>
+              <w:t>{Grado=[2,4),Repitente=No,Graduando=No es graduando} =&gt; {Pueblo_Per=2}</w:t>
+            </w:r>
+          </w:p>
+        </w:tc>
+        <w:tc>
+          <w:tcPr>
+            <w:tcW w:w="1198" w:type="dxa"/>
+            <w:tcBorders>
+              <w:top w:val="nil"/>
+              <w:left w:val="nil"/>
+              <w:bottom w:val="nil"/>
+              <w:right w:val="nil"/>
+            </w:tcBorders>
+            <w:shd w:val="clear" w:color="auto" w:fill="auto"/>
+            <w:noWrap/>
+            <w:vAlign w:val="bottom"/>
+            <w:hideMark/>
+          </w:tcPr>
+          <w:p>
+            <w:pPr>
+              <w:jc w:val="right"/>
+              <w:rPr>
+                <w:rFonts w:ascii="Lucida Grande" w:hAnsi="Lucida Grande" w:cs="Lucida Grande"/>
+                <w:color w:val="000000"/>
+                <w:sz w:val="22"/>
+                <w:szCs w:val="22"/>
+              </w:rPr>
+            </w:pPr>
+            <w:r>
+              <w:rPr>
+                <w:rFonts w:ascii="Lucida Grande" w:hAnsi="Lucida Grande" w:cs="Lucida Grande"/>
+                <w:color w:val="000000"/>
+                <w:sz w:val="22"/>
+                <w:szCs w:val="22"/>
+              </w:rPr>
+              <w:t>0.236168</w:t>
+            </w:r>
+          </w:p>
+        </w:tc>
+        <w:tc>
+          <w:tcPr>
+            <w:tcW w:w="1198" w:type="dxa"/>
+            <w:tcBorders>
+              <w:top w:val="nil"/>
+              <w:left w:val="nil"/>
+              <w:bottom w:val="nil"/>
+              <w:right w:val="nil"/>
+            </w:tcBorders>
+            <w:shd w:val="clear" w:color="auto" w:fill="auto"/>
+            <w:noWrap/>
+            <w:vAlign w:val="bottom"/>
+            <w:hideMark/>
+          </w:tcPr>
+          <w:p>
+            <w:pPr>
+              <w:jc w:val="right"/>
+              <w:rPr>
+                <w:rFonts w:ascii="Lucida Grande" w:hAnsi="Lucida Grande" w:cs="Lucida Grande"/>
+                <w:color w:val="000000"/>
+                <w:sz w:val="22"/>
+                <w:szCs w:val="22"/>
+              </w:rPr>
+            </w:pPr>
+            <w:r>
+              <w:rPr>
+                <w:rFonts w:ascii="Lucida Grande" w:hAnsi="Lucida Grande" w:cs="Lucida Grande"/>
+                <w:color w:val="000000"/>
+                <w:sz w:val="22"/>
+                <w:szCs w:val="22"/>
+              </w:rPr>
+              <w:t>0.880388</w:t>
+            </w:r>
+          </w:p>
+        </w:tc>
+      </w:tr>
+      <w:tr>
+        <w:trPr>
+          <w:trHeight w:val="341"/>
+        </w:trPr>
+        <w:tc>
+          <w:tcPr>
+            <w:tcW w:w="8158" w:type="dxa"/>
+            <w:tcBorders>
+              <w:top w:val="nil"/>
+              <w:left w:val="nil"/>
+              <w:bottom w:val="nil"/>
+              <w:right w:val="nil"/>
+            </w:tcBorders>
+            <w:shd w:val="clear" w:color="auto" w:fill="auto"/>
+            <w:noWrap/>
+            <w:vAlign w:val="bottom"/>
+            <w:hideMark/>
+          </w:tcPr>
+          <w:p>
+            <w:pPr>
+              <w:rPr>
+                <w:rFonts w:ascii="Lucida Grande" w:hAnsi="Lucida Grande" w:cs="Lucida Grande"/>
+                <w:color w:val="000000"/>
+                <w:sz w:val="22"/>
+                <w:szCs w:val="22"/>
+              </w:rPr>
+            </w:pPr>
+            <w:r>
+              <w:rPr>
+                <w:rFonts w:ascii="Lucida Grande" w:hAnsi="Lucida Grande" w:cs="Lucida Grande"/>
+                <w:color w:val="000000"/>
+                <w:sz w:val="22"/>
+                <w:szCs w:val="22"/>
+              </w:rPr>
+              <w:t>{Grado=[2,4),Pueblo_Per=2,Graduando=No es graduando} =&gt; {Repitente=No}</w:t>
+            </w:r>
+          </w:p>
+        </w:tc>
+        <w:tc>
+          <w:tcPr>
+            <w:tcW w:w="1198" w:type="dxa"/>
+            <w:tcBorders>
+              <w:top w:val="nil"/>
+              <w:left w:val="nil"/>
+              <w:bottom w:val="nil"/>
+              <w:right w:val="nil"/>
+            </w:tcBorders>
+            <w:shd w:val="clear" w:color="auto" w:fill="auto"/>
+            <w:noWrap/>
+            <w:vAlign w:val="bottom"/>
+            <w:hideMark/>
+          </w:tcPr>
+          <w:p>
+            <w:pPr>
+              <w:jc w:val="right"/>
+              <w:rPr>
+                <w:rFonts w:ascii="Lucida Grande" w:hAnsi="Lucida Grande" w:cs="Lucida Grande"/>
+                <w:color w:val="000000"/>
+                <w:sz w:val="22"/>
+                <w:szCs w:val="22"/>
+              </w:rPr>
+            </w:pPr>
+            <w:r>
+              <w:rPr>
+                <w:rFonts w:ascii="Lucida Grande" w:hAnsi="Lucida Grande" w:cs="Lucida Grande"/>
+                <w:color w:val="000000"/>
+                <w:sz w:val="22"/>
+                <w:szCs w:val="22"/>
+              </w:rPr>
+              <w:t>0.236168</w:t>
+            </w:r>
+          </w:p>
+        </w:tc>
+        <w:tc>
+          <w:tcPr>
+            <w:tcW w:w="1198" w:type="dxa"/>
+            <w:tcBorders>
+              <w:top w:val="nil"/>
+              <w:left w:val="nil"/>
+              <w:bottom w:val="nil"/>
+              <w:right w:val="nil"/>
+            </w:tcBorders>
+            <w:shd w:val="clear" w:color="auto" w:fill="auto"/>
+            <w:noWrap/>
+            <w:vAlign w:val="bottom"/>
+            <w:hideMark/>
+          </w:tcPr>
+          <w:p>
+            <w:pPr>
+              <w:jc w:val="right"/>
+              <w:rPr>
+                <w:rFonts w:ascii="Lucida Grande" w:hAnsi="Lucida Grande" w:cs="Lucida Grande"/>
+                <w:color w:val="000000"/>
+                <w:sz w:val="22"/>
+                <w:szCs w:val="22"/>
+              </w:rPr>
+            </w:pPr>
+            <w:r>
+              <w:rPr>
+                <w:rFonts w:ascii="Lucida Grande" w:hAnsi="Lucida Grande" w:cs="Lucida Grande"/>
+                <w:color w:val="000000"/>
+                <w:sz w:val="22"/>
+                <w:szCs w:val="22"/>
+              </w:rPr>
+              <w:t>0.824703</w:t>
+            </w:r>
+          </w:p>
+        </w:tc>
+      </w:tr>
+    </w:tbl>
+    <w:p>
+      <w:pPr>
+        <w:jc w:val="both"/>
+      </w:pPr>
+    </w:p>
+    <w:p>
+      <w:pPr>
+        <w:jc w:val="both"/>
+      </w:pPr>
+    </w:p>
+    <w:p>
+      <w:r>
+        <w:t>Pueblo perteneciente:</w:t>
+      </w:r>
+    </w:p>
+    <w:tbl>
+      <w:tblPr>
+        <w:tblW w:w="3800" w:type="dxa"/>
+        <w:tblLook w:val="04A0" w:firstRow="1" w:lastRow="0" w:firstColumn="1" w:lastColumn="0" w:noHBand="0" w:noVBand="1"/>
+      </w:tblPr>
+      <w:tblGrid>
+        <w:gridCol w:w="1680"/>
+        <w:gridCol w:w="2120"/>
+      </w:tblGrid>
+      <w:tr>
+        <w:trPr>
+          <w:trHeight w:val="420"/>
+        </w:trPr>
+        <w:tc>
+          <w:tcPr>
+            <w:tcW w:w="1680" w:type="dxa"/>
+            <w:tcBorders>
+              <w:top w:val="single" w:sz="4" w:space="0" w:color="auto"/>
+              <w:left w:val="single" w:sz="4" w:space="0" w:color="auto"/>
+              <w:bottom w:val="single" w:sz="4" w:space="0" w:color="auto"/>
+              <w:right w:val="single" w:sz="4" w:space="0" w:color="auto"/>
+            </w:tcBorders>
+            <w:shd w:val="clear" w:color="auto" w:fill="auto"/>
+            <w:noWrap/>
+            <w:vAlign w:val="center"/>
+            <w:hideMark/>
+          </w:tcPr>
+          <w:p>
+            <w:pPr>
+              <w:rPr>
+                <w:rFonts w:ascii="Arial Narrow" w:hAnsi="Arial Narrow" w:cs="Calibri"/>
+                <w:color w:val="000000"/>
+                <w:sz w:val="22"/>
+                <w:szCs w:val="22"/>
+              </w:rPr>
+            </w:pPr>
+            <w:r>
+              <w:rPr>
+                <w:rFonts w:ascii="Arial Narrow" w:hAnsi="Arial Narrow" w:cs="Calibri"/>
+                <w:color w:val="000000"/>
+                <w:sz w:val="22"/>
+                <w:szCs w:val="22"/>
+              </w:rPr>
+              <w:t>2</w:t>
+            </w:r>
+          </w:p>
+        </w:tc>
+        <w:tc>
+          <w:tcPr>
+            <w:tcW w:w="2120" w:type="dxa"/>
+            <w:tcBorders>
+              <w:top w:val="single" w:sz="4" w:space="0" w:color="auto"/>
+              <w:left w:val="nil"/>
+              <w:bottom w:val="single" w:sz="4" w:space="0" w:color="auto"/>
+              <w:right w:val="single" w:sz="4" w:space="0" w:color="auto"/>
+            </w:tcBorders>
+            <w:shd w:val="clear" w:color="auto" w:fill="auto"/>
+            <w:noWrap/>
+            <w:vAlign w:val="center"/>
+            <w:hideMark/>
+          </w:tcPr>
+          <w:p>
+            <w:pPr>
+              <w:rPr>
+                <w:rFonts w:ascii="Arial Narrow" w:hAnsi="Arial Narrow" w:cs="Calibri"/>
+                <w:color w:val="000000"/>
+                <w:sz w:val="22"/>
+                <w:szCs w:val="22"/>
+              </w:rPr>
+            </w:pPr>
+            <w:r>
+              <w:rPr>
+                <w:rFonts w:ascii="Arial Narrow" w:hAnsi="Arial Narrow" w:cs="Calibri"/>
+                <w:color w:val="000000"/>
+                <w:sz w:val="22"/>
+                <w:szCs w:val="22"/>
+              </w:rPr>
+              <w:t>Maya</w:t>
+            </w:r>
+          </w:p>
+        </w:tc>
+      </w:tr>
+    </w:tbl>
+    <w:p/>
+    <w:p>
+      <w:r>
+        <w:t>Sector:</w:t>
+      </w:r>
+    </w:p>
+    <w:tbl>
+      <w:tblPr>
+        <w:tblW w:w="3800" w:type="dxa"/>
+        <w:tblLook w:val="04A0" w:firstRow="1" w:lastRow="0" w:firstColumn="1" w:lastColumn="0" w:noHBand="0" w:noVBand="1"/>
+      </w:tblPr>
+      <w:tblGrid>
+        <w:gridCol w:w="1680"/>
+        <w:gridCol w:w="2120"/>
+      </w:tblGrid>
+      <w:tr>
+        <w:trPr>
+          <w:trHeight w:val="420"/>
+        </w:trPr>
+        <w:tc>
+          <w:tcPr>
+            <w:tcW w:w="1680" w:type="dxa"/>
+            <w:tcBorders>
+              <w:top w:val="single" w:sz="4" w:space="0" w:color="auto"/>
+              <w:left w:val="single" w:sz="4" w:space="0" w:color="auto"/>
+              <w:bottom w:val="single" w:sz="4" w:space="0" w:color="auto"/>
+              <w:right w:val="single" w:sz="4" w:space="0" w:color="auto"/>
+            </w:tcBorders>
+            <w:shd w:val="clear" w:color="auto" w:fill="auto"/>
+            <w:noWrap/>
+            <w:vAlign w:val="center"/>
+            <w:hideMark/>
+          </w:tcPr>
+          <w:p>
+            <w:pPr>
+              <w:rPr>
+                <w:rFonts w:ascii="Arial Narrow" w:hAnsi="Arial Narrow" w:cs="Calibri"/>
+                <w:color w:val="000000"/>
+                <w:sz w:val="22"/>
+                <w:szCs w:val="22"/>
+              </w:rPr>
+            </w:pPr>
+            <w:r>
+              <w:rPr>
+                <w:rFonts w:ascii="Arial Narrow" w:hAnsi="Arial Narrow" w:cs="Calibri"/>
+                <w:color w:val="000000"/>
+                <w:sz w:val="22"/>
+                <w:szCs w:val="22"/>
+              </w:rPr>
+              <w:t>1</w:t>
+            </w:r>
+          </w:p>
+        </w:tc>
+        <w:tc>
+          <w:tcPr>
+            <w:tcW w:w="2120" w:type="dxa"/>
+            <w:tcBorders>
+              <w:top w:val="single" w:sz="4" w:space="0" w:color="auto"/>
+              <w:left w:val="nil"/>
+              <w:bottom w:val="single" w:sz="4" w:space="0" w:color="auto"/>
+              <w:right w:val="single" w:sz="4" w:space="0" w:color="auto"/>
+            </w:tcBorders>
+            <w:shd w:val="clear" w:color="auto" w:fill="auto"/>
+            <w:noWrap/>
+            <w:vAlign w:val="center"/>
+            <w:hideMark/>
+          </w:tcPr>
+          <w:p>
+            <w:pPr>
+              <w:rPr>
+                <w:rFonts w:ascii="Arial Narrow" w:hAnsi="Arial Narrow" w:cs="Calibri"/>
+                <w:color w:val="000000"/>
+                <w:sz w:val="22"/>
+                <w:szCs w:val="22"/>
+              </w:rPr>
+            </w:pPr>
+            <w:r>
+              <w:rPr>
+                <w:rFonts w:ascii="Arial Narrow" w:hAnsi="Arial Narrow" w:cs="Calibri"/>
+                <w:color w:val="000000"/>
+                <w:sz w:val="22"/>
+                <w:szCs w:val="22"/>
+              </w:rPr>
+              <w:t>Publico</w:t>
+            </w:r>
+          </w:p>
+        </w:tc>
+      </w:tr>
+    </w:tbl>
+    <w:p>
+      <w:pPr>
+        <w:jc w:val="both"/>
+      </w:pPr>
+    </w:p>
+    <w:p>
+      <w:pPr>
+        <w:jc w:val="both"/>
+      </w:pPr>
+      <w:r>
+        <w:lastRenderedPageBreak/>
+        <w:t>n el departamento de Alta Verapaz, se observa que el 23.57% de los estudiantes del sector público pertenecientes a los pueblos mayas no repiten los grados entre segundo y cuarto. Sin embargo, a pesar de que estos estudiantes logran avanzar sin repetir cursos, la mayoría de ellos no consigue completar su educación y graduarse.</w:t>
+      </w:r>
+      <w:r>
+        <w:t xml:space="preserve"> </w:t>
+      </w:r>
+      <w:r>
+        <w:t>La problemática se agrava debido a la alta probabilidad, del 82.47%, de que esta tendencia de no graduarse continúe en los siguientes</w:t>
+      </w:r>
+      <w:r>
+        <w:t xml:space="preserve"> </w:t>
+      </w:r>
+      <w:r>
+        <w:t>años, perpetuando un ciclo de abandono escolar.</w:t>
+      </w:r>
+    </w:p>
+    <w:p>
+      <w:pPr>
+        <w:jc w:val="both"/>
+      </w:pPr>
+    </w:p>
+    <w:p>
+      <w:pPr>
+        <w:jc w:val="both"/>
+        <w:rPr>
+          <w:b/>
+          <w:bCs/>
+        </w:rPr>
+      </w:pPr>
+      <w:r>
+        <w:rPr>
+          <w:b/>
+          <w:bCs/>
+        </w:rPr>
+        <w:t>Mejora a la problematica:</w:t>
+      </w:r>
+    </w:p>
+    <w:p>
+      <w:pPr>
+        <w:jc w:val="both"/>
+        <w:rPr>
+          <w:b/>
+          <w:bCs/>
+        </w:rPr>
+      </w:pPr>
+    </w:p>
+    <w:p>
+      <w:pPr>
+        <w:jc w:val="both"/>
+      </w:pPr>
+      <w:r>
+        <w:t>Para mejorar la tasa de graduación en el departamento de Alta Verapaz, especialmente entre los estudiantes mayas, es necesario mejorar la infraestructura escolar para que los estudiantes tengan un ambiente adecuado para aprender. También se deben ofrecer programas de apoyo financiero, como ayuda para materiales escolares, transporte y alimentación, para reducir las barreras económicas que enfrentan las familias. Además, programas de tutoría y mentoría pueden brindar apoyo académico y emocional, y es importante adaptar las enseñanzas para que sean más relevantes y respeten la cultura maya.</w:t>
+      </w:r>
+    </w:p>
+    <w:p>
+      <w:pPr>
+        <w:jc w:val="both"/>
+      </w:pPr>
+    </w:p>
+    <w:p>
+      <w:pPr>
+        <w:pStyle w:val="ListParagraph"/>
+        <w:numPr>
+          <w:ilvl w:val="1"/>
+          <w:numId w:val="1"/>
+        </w:numPr>
+        <w:jc w:val="both"/>
+      </w:pPr>
+      <w:r>
+        <w:t>Patron 4</w:t>
+      </w:r>
+    </w:p>
+    <w:p>
+      <w:pPr>
+        <w:jc w:val="both"/>
+      </w:pPr>
+    </w:p>
+    <w:tbl>
+      <w:tblPr>
+        <w:tblW w:w="8463" w:type="dxa"/>
+        <w:tblLook w:val="04A0" w:firstRow="1" w:lastRow="0" w:firstColumn="1" w:lastColumn="0" w:noHBand="0" w:noVBand="1"/>
+      </w:tblPr>
+      <w:tblGrid>
+        <w:gridCol w:w="5223"/>
+        <w:gridCol w:w="2173"/>
+        <w:gridCol w:w="1260"/>
+      </w:tblGrid>
+      <w:tr>
+        <w:trPr>
+          <w:trHeight w:val="448"/>
+        </w:trPr>
+        <w:tc>
+          <w:tcPr>
+            <w:tcW w:w="5223" w:type="dxa"/>
+            <w:tcBorders>
+              <w:top w:val="nil"/>
+              <w:left w:val="nil"/>
+              <w:bottom w:val="nil"/>
+              <w:right w:val="nil"/>
+            </w:tcBorders>
+            <w:shd w:val="clear" w:color="auto" w:fill="auto"/>
+            <w:noWrap/>
+            <w:vAlign w:val="bottom"/>
+            <w:hideMark/>
+          </w:tcPr>
+          <w:p>
+            <w:pPr>
+              <w:rPr>
+                <w:rFonts w:ascii="Lucida Grande" w:hAnsi="Lucida Grande" w:cs="Lucida Grande"/>
+                <w:color w:val="000000"/>
+                <w:sz w:val="22"/>
+                <w:szCs w:val="22"/>
+              </w:rPr>
+            </w:pPr>
+            <w:r>
+              <w:rPr>
+                <w:rFonts w:ascii="Lucida Grande" w:hAnsi="Lucida Grande" w:cs="Lucida Grande"/>
+                <w:color w:val="000000"/>
+                <w:sz w:val="22"/>
+                <w:szCs w:val="22"/>
+              </w:rPr>
+              <w:t>{Departamento_F=3,Área=1,Sexo=1,</w:t>
+            </w:r>
+          </w:p>
+          <w:p>
+            <w:pPr>
+              <w:rPr>
+                <w:rFonts w:ascii="Lucida Grande" w:hAnsi="Lucida Grande" w:cs="Lucida Grande"/>
+                <w:color w:val="000000"/>
+                <w:sz w:val="22"/>
+                <w:szCs w:val="22"/>
+              </w:rPr>
+            </w:pPr>
+            <w:r>
+              <w:rPr>
+                <w:rFonts w:ascii="Lucida Grande" w:hAnsi="Lucida Grande" w:cs="Lucida Grande"/>
+                <w:color w:val="000000"/>
+                <w:sz w:val="22"/>
+                <w:szCs w:val="22"/>
+              </w:rPr>
+              <w:t>Plan_Est=1,Repitente=No} =&gt; {Jornada_Est=1}</w:t>
+            </w:r>
+          </w:p>
+        </w:tc>
+        <w:tc>
+          <w:tcPr>
+            <w:tcW w:w="2173" w:type="dxa"/>
+            <w:tcBorders>
+              <w:top w:val="nil"/>
+              <w:left w:val="nil"/>
+              <w:bottom w:val="nil"/>
+              <w:right w:val="nil"/>
+            </w:tcBorders>
+            <w:shd w:val="clear" w:color="auto" w:fill="auto"/>
+            <w:noWrap/>
+            <w:vAlign w:val="bottom"/>
+            <w:hideMark/>
+          </w:tcPr>
+          <w:p>
+            <w:pPr>
+              <w:jc w:val="right"/>
+              <w:rPr>
+                <w:rFonts w:ascii="Lucida Grande" w:hAnsi="Lucida Grande" w:cs="Lucida Grande"/>
+                <w:color w:val="000000"/>
+                <w:sz w:val="22"/>
+                <w:szCs w:val="22"/>
+              </w:rPr>
+            </w:pPr>
+            <w:r>
+              <w:rPr>
+                <w:rFonts w:ascii="Lucida Grande" w:hAnsi="Lucida Grande" w:cs="Lucida Grande"/>
+                <w:color w:val="000000"/>
+                <w:sz w:val="22"/>
+                <w:szCs w:val="22"/>
+              </w:rPr>
+              <w:t>0.208877</w:t>
+            </w:r>
+          </w:p>
+        </w:tc>
+        <w:tc>
+          <w:tcPr>
+            <w:tcW w:w="1067" w:type="dxa"/>
+            <w:tcBorders>
+              <w:top w:val="nil"/>
+              <w:left w:val="nil"/>
+              <w:bottom w:val="nil"/>
+              <w:right w:val="nil"/>
+            </w:tcBorders>
+            <w:shd w:val="clear" w:color="auto" w:fill="auto"/>
+            <w:noWrap/>
+            <w:vAlign w:val="bottom"/>
+            <w:hideMark/>
+          </w:tcPr>
+          <w:p>
+            <w:pPr>
+              <w:jc w:val="right"/>
+              <w:rPr>
+                <w:rFonts w:ascii="Lucida Grande" w:hAnsi="Lucida Grande" w:cs="Lucida Grande"/>
+                <w:color w:val="000000"/>
+                <w:sz w:val="22"/>
+                <w:szCs w:val="22"/>
+              </w:rPr>
+            </w:pPr>
+            <w:r>
+              <w:rPr>
+                <w:rFonts w:ascii="Lucida Grande" w:hAnsi="Lucida Grande" w:cs="Lucida Grande"/>
+                <w:color w:val="000000"/>
+                <w:sz w:val="22"/>
+                <w:szCs w:val="22"/>
+              </w:rPr>
+              <w:t>0.644553</w:t>
+            </w:r>
+          </w:p>
+        </w:tc>
+      </w:tr>
+    </w:tbl>
+    <w:p>
+      <w:pPr>
+        <w:jc w:val="both"/>
+      </w:pPr>
+    </w:p>
+    <w:p>
+      <w:r>
+        <w:t>Sexo</w:t>
+      </w:r>
+      <w:r>
+        <w:t>:</w:t>
+      </w:r>
+    </w:p>
+    <w:tbl>
+      <w:tblPr>
+        <w:tblW w:w="3800" w:type="dxa"/>
+        <w:tblLook w:val="04A0" w:firstRow="1" w:lastRow="0" w:firstColumn="1" w:lastColumn="0" w:noHBand="0" w:noVBand="1"/>
+      </w:tblPr>
+      <w:tblGrid>
+        <w:gridCol w:w="1680"/>
+        <w:gridCol w:w="2120"/>
+      </w:tblGrid>
+      <w:tr>
+        <w:trPr>
+          <w:trHeight w:val="420"/>
+        </w:trPr>
+        <w:tc>
+          <w:tcPr>
+            <w:tcW w:w="1680" w:type="dxa"/>
+            <w:tcBorders>
+              <w:top w:val="single" w:sz="4" w:space="0" w:color="auto"/>
+              <w:left w:val="single" w:sz="4" w:space="0" w:color="auto"/>
+              <w:bottom w:val="single" w:sz="4" w:space="0" w:color="auto"/>
+              <w:right w:val="single" w:sz="4" w:space="0" w:color="auto"/>
+            </w:tcBorders>
+            <w:shd w:val="clear" w:color="auto" w:fill="auto"/>
+            <w:noWrap/>
+            <w:vAlign w:val="center"/>
+            <w:hideMark/>
+          </w:tcPr>
+          <w:p>
+            <w:pPr>
+              <w:rPr>
+                <w:rFonts w:ascii="Arial Narrow" w:hAnsi="Arial Narrow" w:cs="Calibri"/>
+                <w:color w:val="000000"/>
+                <w:sz w:val="22"/>
+                <w:szCs w:val="22"/>
+              </w:rPr>
+            </w:pPr>
+            <w:r>
+              <w:rPr>
+                <w:rFonts w:ascii="Arial Narrow" w:hAnsi="Arial Narrow" w:cs="Calibri"/>
+                <w:color w:val="000000"/>
+                <w:sz w:val="22"/>
+                <w:szCs w:val="22"/>
+              </w:rPr>
+              <w:t>1</w:t>
+            </w:r>
+          </w:p>
+        </w:tc>
+        <w:tc>
+          <w:tcPr>
+            <w:tcW w:w="2120" w:type="dxa"/>
+            <w:tcBorders>
+              <w:top w:val="single" w:sz="4" w:space="0" w:color="auto"/>
+              <w:left w:val="nil"/>
+              <w:bottom w:val="single" w:sz="4" w:space="0" w:color="auto"/>
+              <w:right w:val="single" w:sz="4" w:space="0" w:color="auto"/>
+            </w:tcBorders>
+            <w:shd w:val="clear" w:color="auto" w:fill="auto"/>
+            <w:noWrap/>
+            <w:vAlign w:val="center"/>
+            <w:hideMark/>
+          </w:tcPr>
+          <w:p>
+            <w:pPr>
+              <w:rPr>
+                <w:rFonts w:ascii="Arial Narrow" w:hAnsi="Arial Narrow" w:cs="Calibri"/>
+                <w:color w:val="000000"/>
+                <w:sz w:val="22"/>
+                <w:szCs w:val="22"/>
+              </w:rPr>
+            </w:pPr>
+            <w:r>
+              <w:rPr>
+                <w:rFonts w:ascii="Arial Narrow" w:hAnsi="Arial Narrow" w:cs="Calibri"/>
+                <w:color w:val="000000"/>
+                <w:sz w:val="22"/>
+                <w:szCs w:val="22"/>
+              </w:rPr>
+              <w:t>Masculino</w:t>
+            </w:r>
+            <w:r>
+              <w:rPr>
+                <w:rFonts w:ascii="Arial Narrow" w:hAnsi="Arial Narrow" w:cs="Calibri"/>
+                <w:color w:val="000000"/>
+                <w:sz w:val="22"/>
+                <w:szCs w:val="22"/>
+              </w:rPr>
+              <w:t xml:space="preserve"> </w:t>
+            </w:r>
+          </w:p>
+        </w:tc>
+      </w:tr>
+    </w:tbl>
+    <w:p>
+      <w:pPr>
+        <w:jc w:val="both"/>
+      </w:pPr>
+    </w:p>
+    <w:p>
+      <w:r>
+        <w:t>Area:</w:t>
+      </w:r>
+    </w:p>
+    <w:tbl>
+      <w:tblPr>
+        <w:tblW w:w="3800" w:type="dxa"/>
+        <w:tblLook w:val="04A0" w:firstRow="1" w:lastRow="0" w:firstColumn="1" w:lastColumn="0" w:noHBand="0" w:noVBand="1"/>
+      </w:tblPr>
+      <w:tblGrid>
+        <w:gridCol w:w="1680"/>
+        <w:gridCol w:w="2120"/>
+      </w:tblGrid>
+      <w:tr>
+        <w:trPr>
+          <w:trHeight w:val="420"/>
+        </w:trPr>
+        <w:tc>
+          <w:tcPr>
+            <w:tcW w:w="1680" w:type="dxa"/>
+            <w:tcBorders>
+              <w:top w:val="single" w:sz="4" w:space="0" w:color="auto"/>
+              <w:left w:val="single" w:sz="4" w:space="0" w:color="auto"/>
+              <w:bottom w:val="single" w:sz="4" w:space="0" w:color="auto"/>
+              <w:right w:val="single" w:sz="4" w:space="0" w:color="auto"/>
+            </w:tcBorders>
+            <w:shd w:val="clear" w:color="auto" w:fill="auto"/>
+            <w:noWrap/>
+            <w:vAlign w:val="center"/>
+            <w:hideMark/>
+          </w:tcPr>
+          <w:p>
+            <w:pPr>
+              <w:rPr>
+                <w:rFonts w:ascii="Arial Narrow" w:hAnsi="Arial Narrow" w:cs="Calibri"/>
+                <w:color w:val="000000"/>
+                <w:sz w:val="22"/>
+                <w:szCs w:val="22"/>
+              </w:rPr>
+            </w:pPr>
+            <w:r>
+              <w:rPr>
+                <w:rFonts w:ascii="Arial Narrow" w:hAnsi="Arial Narrow" w:cs="Calibri"/>
+                <w:color w:val="000000"/>
+                <w:sz w:val="22"/>
+                <w:szCs w:val="22"/>
+              </w:rPr>
+              <w:t>1</w:t>
+            </w:r>
+          </w:p>
+        </w:tc>
+        <w:tc>
+          <w:tcPr>
+            <w:tcW w:w="2120" w:type="dxa"/>
+            <w:tcBorders>
+              <w:top w:val="single" w:sz="4" w:space="0" w:color="auto"/>
+              <w:left w:val="nil"/>
+              <w:bottom w:val="single" w:sz="4" w:space="0" w:color="auto"/>
+              <w:right w:val="single" w:sz="4" w:space="0" w:color="auto"/>
+            </w:tcBorders>
+            <w:shd w:val="clear" w:color="auto" w:fill="auto"/>
+            <w:noWrap/>
+            <w:vAlign w:val="center"/>
+            <w:hideMark/>
+          </w:tcPr>
+          <w:p>
+            <w:pPr>
+              <w:rPr>
+                <w:rFonts w:ascii="Arial Narrow" w:hAnsi="Arial Narrow" w:cs="Calibri"/>
+                <w:color w:val="000000"/>
+                <w:sz w:val="22"/>
+                <w:szCs w:val="22"/>
+              </w:rPr>
+            </w:pPr>
+            <w:r>
+              <w:rPr>
+                <w:rFonts w:ascii="Arial Narrow" w:hAnsi="Arial Narrow" w:cs="Calibri"/>
+                <w:color w:val="000000"/>
+                <w:sz w:val="22"/>
+                <w:szCs w:val="22"/>
+              </w:rPr>
+              <w:t>Urbana</w:t>
+            </w:r>
+          </w:p>
+        </w:tc>
+      </w:tr>
+    </w:tbl>
+    <w:p>
+      <w:pPr>
+        <w:jc w:val="both"/>
+      </w:pPr>
+    </w:p>
+    <w:p>
+      <w:r>
+        <w:t>Plan de estudio:</w:t>
+      </w:r>
+    </w:p>
+    <w:tbl>
+      <w:tblPr>
+        <w:tblW w:w="3800" w:type="dxa"/>
+        <w:tblLook w:val="04A0" w:firstRow="1" w:lastRow="0" w:firstColumn="1" w:lastColumn="0" w:noHBand="0" w:noVBand="1"/>
+      </w:tblPr>
+      <w:tblGrid>
+        <w:gridCol w:w="1680"/>
+        <w:gridCol w:w="2120"/>
+      </w:tblGrid>
+      <w:tr>
+        <w:trPr>
+          <w:trHeight w:val="420"/>
+        </w:trPr>
+        <w:tc>
+          <w:tcPr>
+            <w:tcW w:w="1680" w:type="dxa"/>
+            <w:tcBorders>
+              <w:top w:val="single" w:sz="4" w:space="0" w:color="auto"/>
+              <w:left w:val="single" w:sz="4" w:space="0" w:color="auto"/>
+              <w:bottom w:val="single" w:sz="4" w:space="0" w:color="auto"/>
+              <w:right w:val="single" w:sz="4" w:space="0" w:color="auto"/>
+            </w:tcBorders>
+            <w:shd w:val="clear" w:color="auto" w:fill="auto"/>
+            <w:noWrap/>
+            <w:vAlign w:val="center"/>
+            <w:hideMark/>
+          </w:tcPr>
+          <w:p>
+            <w:pPr>
+              <w:rPr>
+                <w:rFonts w:ascii="Arial Narrow" w:hAnsi="Arial Narrow" w:cs="Calibri"/>
+                <w:color w:val="000000"/>
+                <w:sz w:val="22"/>
+                <w:szCs w:val="22"/>
+              </w:rPr>
+            </w:pPr>
+            <w:r>
+              <w:rPr>
+                <w:rFonts w:ascii="Arial Narrow" w:hAnsi="Arial Narrow" w:cs="Calibri"/>
+                <w:color w:val="000000"/>
+                <w:sz w:val="22"/>
+                <w:szCs w:val="22"/>
+              </w:rPr>
+              <w:t>1</w:t>
+            </w:r>
+          </w:p>
+        </w:tc>
+        <w:tc>
+          <w:tcPr>
+            <w:tcW w:w="2120" w:type="dxa"/>
+            <w:tcBorders>
+              <w:top w:val="single" w:sz="4" w:space="0" w:color="auto"/>
+              <w:left w:val="nil"/>
+              <w:bottom w:val="single" w:sz="4" w:space="0" w:color="auto"/>
+              <w:right w:val="single" w:sz="4" w:space="0" w:color="auto"/>
+            </w:tcBorders>
+            <w:shd w:val="clear" w:color="auto" w:fill="auto"/>
+            <w:noWrap/>
+            <w:vAlign w:val="center"/>
+            <w:hideMark/>
+          </w:tcPr>
+          <w:p>
+            <w:pPr>
+              <w:rPr>
+                <w:rFonts w:ascii="Arial Narrow" w:hAnsi="Arial Narrow" w:cs="Calibri"/>
+                <w:color w:val="000000"/>
+                <w:sz w:val="22"/>
+                <w:szCs w:val="22"/>
+              </w:rPr>
+            </w:pPr>
+            <w:r>
+              <w:rPr>
+                <w:rFonts w:ascii="Arial Narrow" w:hAnsi="Arial Narrow" w:cs="Calibri"/>
+                <w:color w:val="000000"/>
+                <w:sz w:val="22"/>
+                <w:szCs w:val="22"/>
+              </w:rPr>
+              <w:t>Diario</w:t>
+            </w:r>
+          </w:p>
+        </w:tc>
+      </w:tr>
+    </w:tbl>
+    <w:p>
+      <w:pPr>
+        <w:jc w:val="both"/>
+      </w:pPr>
+    </w:p>
+    <w:p>
+      <w:r>
+        <w:t>Jornada:</w:t>
+      </w:r>
+    </w:p>
+    <w:tbl>
+      <w:tblPr>
+        <w:tblW w:w="3800" w:type="dxa"/>
+        <w:tblLook w:val="04A0" w:firstRow="1" w:lastRow="0" w:firstColumn="1" w:lastColumn="0" w:noHBand="0" w:noVBand="1"/>
+      </w:tblPr>
+      <w:tblGrid>
+        <w:gridCol w:w="1680"/>
+        <w:gridCol w:w="2120"/>
+      </w:tblGrid>
+      <w:tr>
+        <w:trPr>
+          <w:trHeight w:val="420"/>
+        </w:trPr>
+        <w:tc>
+          <w:tcPr>
+            <w:tcW w:w="1680" w:type="dxa"/>
+            <w:tcBorders>
+              <w:top w:val="single" w:sz="4" w:space="0" w:color="auto"/>
+              <w:left w:val="single" w:sz="4" w:space="0" w:color="auto"/>
+              <w:bottom w:val="single" w:sz="4" w:space="0" w:color="auto"/>
+              <w:right w:val="single" w:sz="4" w:space="0" w:color="auto"/>
+            </w:tcBorders>
+            <w:shd w:val="clear" w:color="auto" w:fill="auto"/>
+            <w:noWrap/>
+            <w:vAlign w:val="center"/>
+            <w:hideMark/>
+          </w:tcPr>
+          <w:p>
+            <w:pPr>
+              <w:rPr>
+                <w:rFonts w:ascii="Arial Narrow" w:hAnsi="Arial Narrow" w:cs="Calibri"/>
+                <w:color w:val="000000"/>
+                <w:sz w:val="22"/>
+                <w:szCs w:val="22"/>
+              </w:rPr>
+            </w:pPr>
+            <w:r>
+              <w:rPr>
+                <w:rFonts w:ascii="Arial Narrow" w:hAnsi="Arial Narrow" w:cs="Calibri"/>
+                <w:color w:val="000000"/>
+                <w:sz w:val="22"/>
+                <w:szCs w:val="22"/>
+              </w:rPr>
+              <w:t>1</w:t>
+            </w:r>
+          </w:p>
+        </w:tc>
+        <w:tc>
+          <w:tcPr>
+            <w:tcW w:w="2120" w:type="dxa"/>
+            <w:tcBorders>
+              <w:top w:val="single" w:sz="4" w:space="0" w:color="auto"/>
+              <w:left w:val="nil"/>
+              <w:bottom w:val="single" w:sz="4" w:space="0" w:color="auto"/>
+              <w:right w:val="single" w:sz="4" w:space="0" w:color="auto"/>
+            </w:tcBorders>
+            <w:shd w:val="clear" w:color="auto" w:fill="auto"/>
+            <w:noWrap/>
+            <w:vAlign w:val="center"/>
+            <w:hideMark/>
+          </w:tcPr>
+          <w:p>
+            <w:pPr>
+              <w:rPr>
+                <w:rFonts w:ascii="Arial Narrow" w:hAnsi="Arial Narrow" w:cs="Calibri"/>
+                <w:color w:val="000000"/>
+                <w:sz w:val="22"/>
+                <w:szCs w:val="22"/>
+              </w:rPr>
+            </w:pPr>
+            <w:r>
+              <w:rPr>
+                <w:rFonts w:ascii="Arial Narrow" w:hAnsi="Arial Narrow" w:cs="Calibri"/>
+                <w:color w:val="000000"/>
+                <w:sz w:val="22"/>
+                <w:szCs w:val="22"/>
+              </w:rPr>
+              <w:t>Matutina</w:t>
+            </w:r>
+          </w:p>
+        </w:tc>
+      </w:tr>
+    </w:tbl>
+    <w:p>
+      <w:pPr>
+        <w:jc w:val="both"/>
+      </w:pPr>
+    </w:p>
+    <w:p>
+      <w:pPr>
+        <w:jc w:val="both"/>
+      </w:pPr>
+      <w:r>
+        <w:t>En el departamento de Sacatepéquez, en el área urbana, se observa que solo el 20.88% de la población estudiantil masculina asiste a clases en la jornada matutina dentro del plan de estudio diario. Esta tendencia muestra una probabilidad del 64.45% de repetirse en los siguientes años, lo que indica que la mayoría de los estudiantes varones optan por otros planes de estudio. Esta elección se ve influenciada por diversos factores, entre los que destacan la necesidad de trabajar, apoyar económicamente a sus familias o cumplir con otras responsabilidades, lo cual dificulta su asistencia a la jornada matutina. Esta situación plantea un desafío significativo, ya que la jornada matutina suele ofrecer mejores recursos, disponibilidad de profesores y apoyo académico.</w:t>
+      </w:r>
+    </w:p>
+    <w:p>
+      <w:pPr>
+        <w:jc w:val="both"/>
+      </w:pPr>
+    </w:p>
+    <w:p>
+      <w:pPr>
+        <w:jc w:val="both"/>
+      </w:pPr>
+    </w:p>
+    <w:p>
+      <w:pPr>
+        <w:jc w:val="both"/>
+        <w:rPr>
+          <w:b/>
+          <w:bCs/>
+        </w:rPr>
+      </w:pPr>
+      <w:r>
+        <w:rPr>
+          <w:b/>
+          <w:bCs/>
+        </w:rPr>
+        <w:lastRenderedPageBreak/>
+        <w:t>Mejora a la problematica:</w:t>
+      </w:r>
+    </w:p>
+    <w:p>
+      <w:pPr>
+        <w:jc w:val="both"/>
+        <w:rPr>
+          <w:b/>
+          <w:bCs/>
+        </w:rPr>
+      </w:pPr>
+    </w:p>
+    <w:p>
+      <w:pPr>
+        <w:jc w:val="both"/>
+      </w:pPr>
+      <w:r>
+        <w:t>Para mitigar la baja asistencia de la población estudiantil masculina a la jornada matutina en el departamento de Sacatepéquez, es necesario implementar políticas que aumenten la flexibilidad y el apoyo a los estudiantes. Esto incluye la creación de programas vespertinos y nocturnos mejor estructurados para quienes necesitan trabajar durante el día, así como la promoción de campañas de sensibilización que resalten la importancia de la educación y el valor de asistir a la jornada matutina.</w:t>
+      </w:r>
+    </w:p>
+    <w:p>
+      <w:pPr>
+        <w:jc w:val="both"/>
+      </w:pPr>
     </w:p>
     <w:p>
       <w:pPr>

</xml_diff>